<commit_message>
Update Test Cases (Use cases).docx
</commit_message>
<xml_diff>
--- a/Jessica/Test Cases (Use cases).docx
+++ b/Jessica/Test Cases (Use cases).docx
@@ -495,25 +495,12 @@
       </w:pPr>
       <w:r>
         <w:lastRenderedPageBreak/>
-        <w:t xml:space="preserve">Use cases for test </w:t>
-      </w:r>
-      <w:proofErr w:type="gramStart"/>
-      <w:r>
-        <w:t>cases</w:t>
-      </w:r>
-      <w:proofErr w:type="gramEnd"/>
-    </w:p>
-    <w:p>
-      <w:r>
-        <w:t xml:space="preserve">This idea of this document is to help the tester to know what is </w:t>
-      </w:r>
-      <w:proofErr w:type="gramStart"/>
-      <w:r>
-        <w:t>need</w:t>
-      </w:r>
-      <w:proofErr w:type="gramEnd"/>
-      <w:r>
-        <w:t xml:space="preserve"> to test for, included is the scenario test case and the use case. </w:t>
+        <w:t>Use cases for test cases</w:t>
+      </w:r>
+    </w:p>
+    <w:p>
+      <w:r>
+        <w:t xml:space="preserve">This idea of this document is to help the tester to know what is need to test for, included is the scenario test case and the use case. </w:t>
       </w:r>
     </w:p>
     <w:p>
@@ -521,7 +508,7 @@
         <w:pStyle w:val="Heading1"/>
       </w:pPr>
       <w:r>
-        <w:t xml:space="preserve">Log in test cases </w:t>
+        <w:t xml:space="preserve">Log in </w:t>
       </w:r>
     </w:p>
     <w:p>
@@ -532,15 +519,7 @@
         <w:t>Admins</w:t>
       </w:r>
       <w:r>
-        <w:t xml:space="preserve"> log </w:t>
-      </w:r>
-      <w:proofErr w:type="gramStart"/>
-      <w:r>
-        <w:t>in</w:t>
-      </w:r>
-      <w:proofErr w:type="gramEnd"/>
-      <w:r>
-        <w:t xml:space="preserve"> </w:t>
+        <w:t xml:space="preserve"> log in </w:t>
       </w:r>
     </w:p>
     <w:p>
@@ -597,15 +576,7 @@
         <w:t>Nonusers</w:t>
       </w:r>
       <w:r>
-        <w:t xml:space="preserve"> log </w:t>
-      </w:r>
-      <w:proofErr w:type="gramStart"/>
-      <w:r>
-        <w:t>in</w:t>
-      </w:r>
-      <w:proofErr w:type="gramEnd"/>
-      <w:r>
-        <w:t xml:space="preserve"> </w:t>
+        <w:t xml:space="preserve"> log in </w:t>
       </w:r>
     </w:p>
     <w:p>
@@ -1770,21 +1741,6 @@
 </file>
 
 <file path=customXml/item1.xml><?xml version="1.0" encoding="utf-8"?>
-<?mso-contentType ?>
-<FormTemplates xmlns="http://schemas.microsoft.com/sharepoint/v3/contenttype/forms">
-  <Display>DocumentLibraryForm</Display>
-  <Edit>DocumentLibraryForm</Edit>
-  <New>DocumentLibraryForm</New>
-</FormTemplates>
-</file>
-
-<file path=customXml/item2.xml><?xml version="1.0" encoding="utf-8"?>
-<p:properties xmlns:p="http://schemas.microsoft.com/office/2006/metadata/properties" xmlns:xsi="http://www.w3.org/2001/XMLSchema-instance" xmlns:pc="http://schemas.microsoft.com/office/infopath/2007/PartnerControls">
-  <documentManagement/>
-</p:properties>
-</file>
-
-<file path=customXml/item3.xml><?xml version="1.0" encoding="utf-8"?>
 <ct:contentTypeSchema xmlns:ct="http://schemas.microsoft.com/office/2006/metadata/contentType" xmlns:ma="http://schemas.microsoft.com/office/2006/metadata/properties/metaAttributes" ct:_="" ma:_="" ma:contentTypeName="Document" ma:contentTypeID="0x0101001DCF07EC5B7C564AA045257D6B64FBC3" ma:contentTypeVersion="5" ma:contentTypeDescription="Create a new document." ma:contentTypeScope="" ma:versionID="185116719e1cd67bbe2fdc3aec1c3ba3">
   <xsd:schema xmlns:xsd="http://www.w3.org/2001/XMLSchema" xmlns:xs="http://www.w3.org/2001/XMLSchema" xmlns:p="http://schemas.microsoft.com/office/2006/metadata/properties" xmlns:ns3="836e12ab-1687-40b7-bf46-972b63d282e8" xmlns:ns4="736d1b3a-4e51-4d68-ac6f-fad941d5fbb5" targetNamespace="http://schemas.microsoft.com/office/2006/metadata/properties" ma:root="true" ma:fieldsID="220ab4fb55d3cc5d604d7fb9a39ddf18" ns3:_="" ns4:_="">
     <xsd:import namespace="836e12ab-1687-40b7-bf46-972b63d282e8"/>
@@ -1955,24 +1911,22 @@
 </ct:contentTypeSchema>
 </file>
 
-<file path=customXml/itemProps1.xml><?xml version="1.0" encoding="utf-8"?>
-<ds:datastoreItem xmlns:ds="http://schemas.openxmlformats.org/officeDocument/2006/customXml" ds:itemID="{17B3CF82-10CB-49F2-9FDB-B9DEB19A8349}">
-  <ds:schemaRefs>
-    <ds:schemaRef ds:uri="http://schemas.microsoft.com/sharepoint/v3/contenttype/forms"/>
-  </ds:schemaRefs>
-</ds:datastoreItem>
+<file path=customXml/item2.xml><?xml version="1.0" encoding="utf-8"?>
+<p:properties xmlns:p="http://schemas.microsoft.com/office/2006/metadata/properties" xmlns:xsi="http://www.w3.org/2001/XMLSchema-instance" xmlns:pc="http://schemas.microsoft.com/office/infopath/2007/PartnerControls">
+  <documentManagement/>
+</p:properties>
 </file>
 
-<file path=customXml/itemProps2.xml><?xml version="1.0" encoding="utf-8"?>
-<ds:datastoreItem xmlns:ds="http://schemas.openxmlformats.org/officeDocument/2006/customXml" ds:itemID="{ED2B1B6F-A19C-462A-BAC8-47801C5A6D2E}">
-  <ds:schemaRefs>
-    <ds:schemaRef ds:uri="http://schemas.microsoft.com/office/2006/metadata/properties"/>
-    <ds:schemaRef ds:uri="http://schemas.microsoft.com/office/infopath/2007/PartnerControls"/>
-  </ds:schemaRefs>
-</ds:datastoreItem>
+<file path=customXml/item3.xml><?xml version="1.0" encoding="utf-8"?>
+<?mso-contentType ?>
+<FormTemplates xmlns="http://schemas.microsoft.com/sharepoint/v3/contenttype/forms">
+  <Display>DocumentLibraryForm</Display>
+  <Edit>DocumentLibraryForm</Edit>
+  <New>DocumentLibraryForm</New>
+</FormTemplates>
 </file>
 
-<file path=customXml/itemProps3.xml><?xml version="1.0" encoding="utf-8"?>
+<file path=customXml/itemProps1.xml><?xml version="1.0" encoding="utf-8"?>
 <ds:datastoreItem xmlns:ds="http://schemas.openxmlformats.org/officeDocument/2006/customXml" ds:itemID="{9D9F63D7-2CC7-4EFF-BCF8-8D190CCC3FF2}">
   <ds:schemaRefs>
     <ds:schemaRef ds:uri="http://schemas.microsoft.com/office/2006/metadata/contentType"/>
@@ -1989,4 +1943,21 @@
     <ds:schemaRef ds:uri="http://schemas.microsoft.com/internal/obd"/>
   </ds:schemaRefs>
 </ds:datastoreItem>
+</file>
+
+<file path=customXml/itemProps2.xml><?xml version="1.0" encoding="utf-8"?>
+<ds:datastoreItem xmlns:ds="http://schemas.openxmlformats.org/officeDocument/2006/customXml" ds:itemID="{ED2B1B6F-A19C-462A-BAC8-47801C5A6D2E}">
+  <ds:schemaRefs>
+    <ds:schemaRef ds:uri="http://schemas.microsoft.com/office/2006/metadata/properties"/>
+    <ds:schemaRef ds:uri="http://schemas.microsoft.com/office/infopath/2007/PartnerControls"/>
+  </ds:schemaRefs>
+</ds:datastoreItem>
+</file>
+
+<file path=customXml/itemProps3.xml><?xml version="1.0" encoding="utf-8"?>
+<ds:datastoreItem xmlns:ds="http://schemas.openxmlformats.org/officeDocument/2006/customXml" ds:itemID="{17B3CF82-10CB-49F2-9FDB-B9DEB19A8349}">
+  <ds:schemaRefs>
+    <ds:schemaRef ds:uri="http://schemas.microsoft.com/sharepoint/v3/contenttype/forms"/>
+  </ds:schemaRefs>
+</ds:datastoreItem>
 </file>
</xml_diff>